<commit_message>
First Implementation of the Translator GUI and Trasnlation
</commit_message>
<xml_diff>
--- a/Documents/Abstract.docx
+++ b/Documents/Abstract.docx
@@ -1,99 +1,294 @@
 
 <file path=word/document.xml><?xml version="1.0" encoding="utf-8"?>
-<w:document xmlns:ve="http://schemas.openxmlformats.org/markup-compatibility/2006" xmlns:o="urn:schemas-microsoft-com:office:office" xmlns:r="http://schemas.openxmlformats.org/officeDocument/2006/relationships" xmlns:m="http://schemas.openxmlformats.org/officeDocument/2006/math" xmlns:v="urn:schemas-microsoft-com:vml" xmlns:wp="http://schemas.openxmlformats.org/drawingml/2006/wordprocessingDrawing" xmlns:w10="urn:schemas-microsoft-com:office:word" xmlns:w="http://schemas.openxmlformats.org/wordprocessingml/2006/main" xmlns:wne="http://schemas.microsoft.com/office/word/2006/wordml">
+<w:document xmlns:wpc="http://schemas.microsoft.com/office/word/2010/wordprocessingCanvas" xmlns:cx="http://schemas.microsoft.com/office/drawing/2014/chartex" xmlns:cx1="http://schemas.microsoft.com/office/drawing/2015/9/8/chartex" xmlns:cx2="http://schemas.microsoft.com/office/drawing/2015/10/21/chartex" xmlns:cx3="http://schemas.microsoft.com/office/drawing/2016/5/9/chartex" xmlns:cx4="http://schemas.microsoft.com/office/drawing/2016/5/10/chartex" xmlns:cx5="http://schemas.microsoft.com/office/drawing/2016/5/11/chartex" xmlns:cx6="http://schemas.microsoft.com/office/drawing/2016/5/12/chartex" xmlns:cx7="http://schemas.microsoft.com/office/drawing/2016/5/13/chartex" xmlns:cx8="http://schemas.microsoft.com/office/drawing/2016/5/14/chartex" xmlns:mc="http://schemas.openxmlformats.org/markup-compatibility/2006" xmlns:aink="http://schemas.microsoft.com/office/drawing/2016/ink" xmlns:o="urn:schemas-microsoft-com:office:office" xmlns:r="http://schemas.openxmlformats.org/officeDocument/2006/relationships" xmlns:m="http://schemas.openxmlformats.org/officeDocument/2006/math" xmlns:v="urn:schemas-microsoft-com:vml" xmlns:wp14="http://schemas.microsoft.com/office/word/2010/wordprocessingDrawing" xmlns:wp="http://schemas.openxmlformats.org/drawingml/2006/wordprocessingDrawing" xmlns:w10="urn:schemas-microsoft-com:office:word" xmlns:w="http://schemas.openxmlformats.org/wordprocessingml/2006/main" xmlns:w14="http://schemas.microsoft.com/office/word/2010/wordml" xmlns:w15="http://schemas.microsoft.com/office/word/2012/wordml" xmlns:w16se="http://schemas.microsoft.com/office/word/2015/wordml/symex" xmlns:wpg="http://schemas.microsoft.com/office/word/2010/wordprocessingGroup" xmlns:wpi="http://schemas.microsoft.com/office/word/2010/wordprocessingInk" xmlns:wne="http://schemas.microsoft.com/office/word/2006/wordml" xmlns:wps="http://schemas.microsoft.com/office/word/2010/wordprocessingShape" mc:Ignorable="w14 w15 w16se wp14">
   <w:body>
     <w:p>
       <w:pPr>
-        <w:rPr>
-          <w:lang w:val="de-AT"/>
-        </w:rPr>
-      </w:pPr>
-      <w:r>
-        <w:rPr>
-          <w:lang w:val="de-AT"/>
-        </w:rPr>
-        <w:t>Kurzbeschreibung des Projekts</w:t>
-      </w:r>
-    </w:p>
-    <w:p>
-      <w:pPr>
-        <w:pStyle w:val="Listenabsatz"/>
-        <w:numPr>
-          <w:ilvl w:val="0"/>
-          <w:numId w:val="2"/>
-        </w:numPr>
-        <w:rPr>
-          <w:lang w:val="de-AT"/>
-        </w:rPr>
-      </w:pPr>
-      <w:r>
-        <w:rPr>
-          <w:lang w:val="de-AT"/>
-        </w:rPr>
-        <w:t>Titel als Überschrift</w:t>
-      </w:r>
-    </w:p>
-    <w:p>
-      <w:pPr>
-        <w:pStyle w:val="Listenabsatz"/>
-        <w:numPr>
-          <w:ilvl w:val="0"/>
-          <w:numId w:val="2"/>
-        </w:numPr>
-        <w:rPr>
-          <w:lang w:val="de-AT"/>
-        </w:rPr>
-      </w:pPr>
-      <w:r>
-        <w:rPr>
-          <w:lang w:val="de-AT"/>
-        </w:rPr>
-        <w:t>Kurzbeschreibung des Projekts (drei Sätze)</w:t>
-      </w:r>
-    </w:p>
-    <w:p>
-      <w:pPr>
-        <w:pStyle w:val="Listenabsatz"/>
-        <w:numPr>
-          <w:ilvl w:val="0"/>
-          <w:numId w:val="2"/>
-        </w:numPr>
-        <w:rPr>
-          <w:lang w:val="de-AT"/>
-        </w:rPr>
-      </w:pPr>
-      <w:r>
-        <w:rPr>
-          <w:lang w:val="de-AT"/>
-        </w:rPr>
-        <w:t>Kurzbeschreibung des Projekts (halbe Seite)</w:t>
-      </w:r>
-    </w:p>
-    <w:p>
-      <w:pPr>
-        <w:pStyle w:val="Listenabsatz"/>
-        <w:numPr>
-          <w:ilvl w:val="0"/>
-          <w:numId w:val="2"/>
-        </w:numPr>
-        <w:rPr>
-          <w:lang w:val="de-AT"/>
-        </w:rPr>
-      </w:pPr>
-      <w:r>
-        <w:rPr>
-          <w:lang w:val="de-AT"/>
-        </w:rPr>
-        <w:t xml:space="preserve">Liste der Projektmitglieder inklusive </w:t>
-      </w:r>
-      <w:proofErr w:type="spellStart"/>
-      <w:r>
-        <w:rPr>
-          <w:lang w:val="de-AT"/>
-        </w:rPr>
-        <w:t>Matrikelnummern</w:t>
-      </w:r>
-      <w:proofErr w:type="spellEnd"/>
+        <w:pStyle w:val="berschrift1"/>
+        <w:jc w:val="center"/>
+        <w:rPr>
+          <w:lang w:val="de-AT"/>
+        </w:rPr>
+      </w:pPr>
+      <w:r>
+        <w:rPr>
+          <w:lang w:val="de-AT"/>
+        </w:rPr>
+        <w:t>MorseApp-Abstract</w:t>
+      </w:r>
+    </w:p>
+    <w:p>
+      <w:pPr>
+        <w:pStyle w:val="berschrift2"/>
+        <w:rPr>
+          <w:lang w:val="de-AT"/>
+        </w:rPr>
+      </w:pPr>
+      <w:r>
+        <w:rPr>
+          <w:lang w:val="de-AT"/>
+        </w:rPr>
+        <w:t>Kurzbeschreibung:</w:t>
+      </w:r>
+    </w:p>
+    <w:p>
+      <w:pPr>
+        <w:rPr>
+          <w:lang w:val="de-AT"/>
+        </w:rPr>
+      </w:pPr>
+    </w:p>
+    <w:p>
+      <w:pPr>
+        <w:spacing w:after="120"/>
+        <w:rPr>
+          <w:rFonts w:ascii="Times New Roman" w:hAnsi="Times New Roman" w:cs="Times New Roman"/>
+          <w:sz w:val="25"/>
+          <w:szCs w:val="25"/>
+          <w:lang w:val="de-AT"/>
+        </w:rPr>
+      </w:pPr>
+      <w:r>
+        <w:rPr>
+          <w:rFonts w:ascii="Times New Roman" w:hAnsi="Times New Roman" w:cs="Times New Roman"/>
+          <w:sz w:val="25"/>
+          <w:szCs w:val="25"/>
+          <w:lang w:val="de-AT"/>
+        </w:rPr>
+        <w:t>MorseApp ist eine auf Android basierende App zum Senden und Entschlüsseln von Internationalem Morsecode.</w:t>
+      </w:r>
+    </w:p>
+    <w:p>
+      <w:pPr>
+        <w:spacing w:after="120"/>
+        <w:rPr>
+          <w:rFonts w:ascii="Times New Roman" w:hAnsi="Times New Roman" w:cs="Times New Roman"/>
+          <w:sz w:val="25"/>
+          <w:szCs w:val="25"/>
+          <w:lang w:val="de-AT"/>
+        </w:rPr>
+      </w:pPr>
+      <w:r>
+        <w:rPr>
+          <w:rFonts w:ascii="Times New Roman" w:hAnsi="Times New Roman" w:cs="Times New Roman"/>
+          <w:sz w:val="25"/>
+          <w:szCs w:val="25"/>
+          <w:lang w:val="de-AT"/>
+        </w:rPr>
+        <w:t>Die App bietet dabei die Möglichkeit entweder normalen Text in Morsecode umzuwandeln oder auf vorgefertigte Signale zurückzugreifen und diese dann auszugeben.</w:t>
+      </w:r>
+    </w:p>
+    <w:p>
+      <w:pPr>
+        <w:spacing w:after="120"/>
+        <w:rPr>
+          <w:rFonts w:ascii="Times New Roman" w:hAnsi="Times New Roman" w:cs="Times New Roman"/>
+          <w:sz w:val="25"/>
+          <w:szCs w:val="25"/>
+          <w:lang w:val="de-AT"/>
+        </w:rPr>
+      </w:pPr>
+      <w:r>
+        <w:rPr>
+          <w:rFonts w:ascii="Times New Roman" w:hAnsi="Times New Roman" w:cs="Times New Roman"/>
+          <w:sz w:val="25"/>
+          <w:szCs w:val="25"/>
+          <w:lang w:val="de-AT"/>
+        </w:rPr>
+        <w:t>Die Signale werden dann entweder per Vibrationsmotor, Lautsprecher oder mittels Taschenlampe/Blitz ausgegeben</w:t>
+      </w:r>
+      <w:r>
+        <w:rPr>
+          <w:rFonts w:ascii="Times New Roman" w:hAnsi="Times New Roman" w:cs="Times New Roman"/>
+          <w:sz w:val="25"/>
+          <w:szCs w:val="25"/>
+          <w:lang w:val="de-AT"/>
+        </w:rPr>
+        <w:t xml:space="preserve"> um sie wahrnehmen zu können.</w:t>
+      </w:r>
+    </w:p>
+    <w:p>
+      <w:pPr>
+        <w:spacing w:after="120"/>
+        <w:rPr>
+          <w:rFonts w:ascii="Times New Roman" w:hAnsi="Times New Roman" w:cs="Times New Roman"/>
+          <w:sz w:val="25"/>
+          <w:szCs w:val="25"/>
+          <w:lang w:val="de-AT"/>
+        </w:rPr>
+      </w:pPr>
+    </w:p>
+    <w:p>
+      <w:pPr>
+        <w:pStyle w:val="berschrift2"/>
+        <w:rPr>
+          <w:lang w:val="de-AT"/>
+        </w:rPr>
+      </w:pPr>
+      <w:r>
+        <w:rPr>
+          <w:lang w:val="de-AT"/>
+        </w:rPr>
+        <w:t>Beschreibung:</w:t>
+      </w:r>
+    </w:p>
+    <w:p>
+      <w:pPr>
+        <w:rPr>
+          <w:lang w:val="de-AT"/>
+        </w:rPr>
+      </w:pPr>
+    </w:p>
+    <w:p>
+      <w:pPr>
+        <w:rPr>
+          <w:rFonts w:ascii="Times New Roman" w:hAnsi="Times New Roman" w:cs="Times New Roman"/>
+          <w:sz w:val="25"/>
+          <w:szCs w:val="25"/>
+          <w:lang w:val="de-AT"/>
+        </w:rPr>
+      </w:pPr>
+      <w:r>
+        <w:rPr>
+          <w:rFonts w:ascii="Times New Roman" w:hAnsi="Times New Roman" w:cs="Times New Roman"/>
+          <w:sz w:val="25"/>
+          <w:szCs w:val="25"/>
+          <w:lang w:val="de-AT"/>
+        </w:rPr>
+        <w:t>Morsecode wird auch heutzutage noch immer verwendet. Vor</w:t>
+      </w:r>
+      <w:r>
+        <w:rPr>
+          <w:rFonts w:ascii="Times New Roman" w:hAnsi="Times New Roman" w:cs="Times New Roman"/>
+          <w:sz w:val="25"/>
+          <w:szCs w:val="25"/>
+          <w:lang w:val="de-AT"/>
+        </w:rPr>
+        <w:t xml:space="preserve"> </w:t>
+      </w:r>
+      <w:r>
+        <w:rPr>
+          <w:rFonts w:ascii="Times New Roman" w:hAnsi="Times New Roman" w:cs="Times New Roman"/>
+          <w:sz w:val="25"/>
+          <w:szCs w:val="25"/>
+          <w:lang w:val="de-AT"/>
+        </w:rPr>
+        <w:t>allem in Notsituationen ist diese Technologie zum Kommunizieren noch immer in Gebrauch. Doch nur die wenigsten Menschen können den Morsecode auswendig übersetzen geschweige den ihn richti</w:t>
+      </w:r>
+      <w:r>
+        <w:rPr>
+          <w:rFonts w:ascii="Times New Roman" w:hAnsi="Times New Roman" w:cs="Times New Roman"/>
+          <w:sz w:val="25"/>
+          <w:szCs w:val="25"/>
+          <w:lang w:val="de-AT"/>
+        </w:rPr>
+        <w:t>g auszugeben. Um diesen Menschen trotzdem die Möglichkeit zu geben Morsecode zu verstehen oder ihn zu senden wurde MorseApp entwickelt.</w:t>
+      </w:r>
+    </w:p>
+    <w:p>
+      <w:pPr>
+        <w:rPr>
+          <w:rFonts w:ascii="Times New Roman" w:hAnsi="Times New Roman" w:cs="Times New Roman"/>
+          <w:sz w:val="25"/>
+          <w:szCs w:val="25"/>
+          <w:lang w:val="de-AT"/>
+        </w:rPr>
+      </w:pPr>
+      <w:r>
+        <w:rPr>
+          <w:rFonts w:ascii="Times New Roman" w:hAnsi="Times New Roman" w:cs="Times New Roman"/>
+          <w:sz w:val="25"/>
+          <w:szCs w:val="25"/>
+          <w:lang w:val="de-AT"/>
+        </w:rPr>
+        <w:t>Im Grunde genommen funktioniert sie wie ein normaler Sprachübersetzer, nur das MorseApp nicht in eine Fremdsprache übersetzt</w:t>
+      </w:r>
+      <w:r>
+        <w:rPr>
+          <w:rFonts w:ascii="Times New Roman" w:hAnsi="Times New Roman" w:cs="Times New Roman"/>
+          <w:sz w:val="25"/>
+          <w:szCs w:val="25"/>
+          <w:lang w:val="de-AT"/>
+        </w:rPr>
+        <w:t>,</w:t>
+      </w:r>
+      <w:r>
+        <w:rPr>
+          <w:rFonts w:ascii="Times New Roman" w:hAnsi="Times New Roman" w:cs="Times New Roman"/>
+          <w:sz w:val="25"/>
+          <w:szCs w:val="25"/>
+          <w:lang w:val="de-AT"/>
+        </w:rPr>
+        <w:t xml:space="preserve"> sondern in den Internationalen Morsecode. Neben dem Übersetzer gibt es auch Buttons um gewisse Notsignale einfach absetzen zu können. Die Signale werden entweder per Vibrationsmotor in Vibrationen umgewandelt, mittels Lautsprecher in Audiosignale konvertiert oder mit dem integrierten Kamerablitz in Lichtimpulse übersetzt.</w:t>
+      </w:r>
+    </w:p>
+    <w:p>
+      <w:pPr>
+        <w:rPr>
+          <w:rFonts w:ascii="Times New Roman" w:hAnsi="Times New Roman" w:cs="Times New Roman"/>
+          <w:sz w:val="25"/>
+          <w:szCs w:val="25"/>
+          <w:lang w:val="de-AT"/>
+        </w:rPr>
+      </w:pPr>
+      <w:r>
+        <w:rPr>
+          <w:rFonts w:ascii="Times New Roman" w:hAnsi="Times New Roman" w:cs="Times New Roman"/>
+          <w:sz w:val="25"/>
+          <w:szCs w:val="25"/>
+          <w:lang w:val="de-AT"/>
+        </w:rPr>
+        <w:t>Wichtig ist hierbei, dass die App sehr zuverlässig agiert, da wie bereits erwähnt Morsecode fast nur noch in Notsituationen verwendet wird. Dabei wurde auch auf eine einfach zu bedienende Benutzeroberfläche wert gelegt, um in Notfällen einfach den gewünschten Code ausgeben zu können.</w:t>
+      </w:r>
+    </w:p>
+    <w:p>
+      <w:pPr>
+        <w:pStyle w:val="berschrift2"/>
+        <w:rPr>
+          <w:lang w:val="de-AT"/>
+        </w:rPr>
+      </w:pPr>
+      <w:r>
+        <w:rPr>
+          <w:lang w:val="de-AT"/>
+        </w:rPr>
+        <w:t>Projektteam:</w:t>
+      </w:r>
+    </w:p>
+    <w:p>
+      <w:pPr>
+        <w:rPr>
+          <w:lang w:val="de-AT"/>
+        </w:rPr>
+      </w:pPr>
+      <w:bookmarkStart w:id="0" w:name="_GoBack"/>
+      <w:bookmarkEnd w:id="0"/>
+    </w:p>
+    <w:p>
+      <w:pPr>
+        <w:rPr>
+          <w:lang w:val="de-AT"/>
+        </w:rPr>
+      </w:pPr>
+      <w:r>
+        <w:rPr>
+          <w:lang w:val="de-AT"/>
+        </w:rPr>
+        <w:t>Grüneis Dominik S1610237007</w:t>
+      </w:r>
+    </w:p>
+    <w:p>
+      <w:pPr>
+        <w:rPr>
+          <w:lang w:val="de-AT"/>
+        </w:rPr>
+      </w:pPr>
+      <w:r>
+        <w:rPr>
+          <w:lang w:val="de-AT"/>
+        </w:rPr>
+        <w:t>Oblak Nico</w:t>
+      </w:r>
     </w:p>
     <w:sectPr>
       <w:pgSz w:w="12240" w:h="15840"/>
@@ -106,8 +301,8 @@
 </file>
 
 <file path=word/numbering.xml><?xml version="1.0" encoding="utf-8"?>
-<w:numbering xmlns:ve="http://schemas.openxmlformats.org/markup-compatibility/2006" xmlns:o="urn:schemas-microsoft-com:office:office" xmlns:r="http://schemas.openxmlformats.org/officeDocument/2006/relationships" xmlns:m="http://schemas.openxmlformats.org/officeDocument/2006/math" xmlns:v="urn:schemas-microsoft-com:vml" xmlns:wp="http://schemas.openxmlformats.org/drawingml/2006/wordprocessingDrawing" xmlns:w10="urn:schemas-microsoft-com:office:word" xmlns:w="http://schemas.openxmlformats.org/wordprocessingml/2006/main" xmlns:wne="http://schemas.microsoft.com/office/word/2006/wordml">
-  <w:abstractNum w:abstractNumId="0">
+<w:numbering xmlns:wpc="http://schemas.microsoft.com/office/word/2010/wordprocessingCanvas" xmlns:cx="http://schemas.microsoft.com/office/drawing/2014/chartex" xmlns:cx1="http://schemas.microsoft.com/office/drawing/2015/9/8/chartex" xmlns:cx2="http://schemas.microsoft.com/office/drawing/2015/10/21/chartex" xmlns:cx3="http://schemas.microsoft.com/office/drawing/2016/5/9/chartex" xmlns:cx4="http://schemas.microsoft.com/office/drawing/2016/5/10/chartex" xmlns:cx5="http://schemas.microsoft.com/office/drawing/2016/5/11/chartex" xmlns:cx6="http://schemas.microsoft.com/office/drawing/2016/5/12/chartex" xmlns:cx7="http://schemas.microsoft.com/office/drawing/2016/5/13/chartex" xmlns:cx8="http://schemas.microsoft.com/office/drawing/2016/5/14/chartex" xmlns:mc="http://schemas.openxmlformats.org/markup-compatibility/2006" xmlns:aink="http://schemas.microsoft.com/office/drawing/2016/ink" xmlns:o="urn:schemas-microsoft-com:office:office" xmlns:r="http://schemas.openxmlformats.org/officeDocument/2006/relationships" xmlns:m="http://schemas.openxmlformats.org/officeDocument/2006/math" xmlns:v="urn:schemas-microsoft-com:vml" xmlns:wp14="http://schemas.microsoft.com/office/word/2010/wordprocessingDrawing" xmlns:wp="http://schemas.openxmlformats.org/drawingml/2006/wordprocessingDrawing" xmlns:w10="urn:schemas-microsoft-com:office:word" xmlns:w="http://schemas.openxmlformats.org/wordprocessingml/2006/main" xmlns:w14="http://schemas.microsoft.com/office/word/2010/wordml" xmlns:w15="http://schemas.microsoft.com/office/word/2012/wordml" xmlns:w16se="http://schemas.microsoft.com/office/word/2015/wordml/symex" xmlns:wpg="http://schemas.microsoft.com/office/word/2010/wordprocessingGroup" xmlns:wpi="http://schemas.microsoft.com/office/word/2010/wordprocessingInk" xmlns:wne="http://schemas.microsoft.com/office/word/2006/wordml" xmlns:wps="http://schemas.microsoft.com/office/word/2010/wordprocessingShape" mc:Ignorable="w14 w15 w16se wp14">
+  <w:abstractNum w:abstractNumId="0" w15:restartNumberingAfterBreak="0">
     <w:nsid w:val="51573036"/>
     <w:multiLevelType w:val="hybridMultilevel"/>
     <w:tmpl w:val="90F48DC0"/>
@@ -220,7 +415,7 @@
       </w:rPr>
     </w:lvl>
   </w:abstractNum>
-  <w:abstractNum w:abstractNumId="1">
+  <w:abstractNum w:abstractNumId="1" w15:restartNumberingAfterBreak="0">
     <w:nsid w:val="579076B4"/>
     <w:multiLevelType w:val="hybridMultilevel"/>
     <w:tmpl w:val="6F880EA4"/>
@@ -343,7 +538,7 @@
 </file>
 
 <file path=word/styles.xml><?xml version="1.0" encoding="utf-8"?>
-<w:styles xmlns:r="http://schemas.openxmlformats.org/officeDocument/2006/relationships" xmlns:w="http://schemas.openxmlformats.org/wordprocessingml/2006/main">
+<w:styles xmlns:mc="http://schemas.openxmlformats.org/markup-compatibility/2006" xmlns:r="http://schemas.openxmlformats.org/officeDocument/2006/relationships" xmlns:w="http://schemas.openxmlformats.org/wordprocessingml/2006/main" xmlns:w14="http://schemas.microsoft.com/office/word/2010/wordml" xmlns:w15="http://schemas.microsoft.com/office/word/2012/wordml" xmlns:w16se="http://schemas.microsoft.com/office/word/2015/wordml/symex" mc:Ignorable="w14 w15 w16se">
   <w:docDefaults>
     <w:rPrDefault>
       <w:rPr>
@@ -359,148 +554,428 @@
       </w:pPr>
     </w:pPrDefault>
   </w:docDefaults>
-  <w:latentStyles w:defLockedState="0" w:defUIPriority="99" w:defSemiHidden="1" w:defUnhideWhenUsed="1" w:defQFormat="0" w:count="267">
-    <w:lsdException w:name="Normal" w:semiHidden="0" w:uiPriority="0" w:unhideWhenUsed="0" w:qFormat="1"/>
-    <w:lsdException w:name="heading 1" w:semiHidden="0" w:uiPriority="9" w:unhideWhenUsed="0" w:qFormat="1"/>
-    <w:lsdException w:name="heading 2" w:uiPriority="9" w:qFormat="1"/>
-    <w:lsdException w:name="heading 3" w:uiPriority="9" w:qFormat="1"/>
-    <w:lsdException w:name="heading 4" w:uiPriority="9" w:qFormat="1"/>
-    <w:lsdException w:name="heading 5" w:uiPriority="9" w:qFormat="1"/>
-    <w:lsdException w:name="heading 6" w:uiPriority="9" w:qFormat="1"/>
-    <w:lsdException w:name="heading 7" w:uiPriority="9" w:qFormat="1"/>
-    <w:lsdException w:name="heading 8" w:uiPriority="9" w:qFormat="1"/>
-    <w:lsdException w:name="heading 9" w:uiPriority="9" w:qFormat="1"/>
-    <w:lsdException w:name="toc 1" w:uiPriority="39"/>
-    <w:lsdException w:name="toc 2" w:uiPriority="39"/>
-    <w:lsdException w:name="toc 3" w:uiPriority="39"/>
-    <w:lsdException w:name="toc 4" w:uiPriority="39"/>
-    <w:lsdException w:name="toc 5" w:uiPriority="39"/>
-    <w:lsdException w:name="toc 6" w:uiPriority="39"/>
-    <w:lsdException w:name="toc 7" w:uiPriority="39"/>
-    <w:lsdException w:name="toc 8" w:uiPriority="39"/>
-    <w:lsdException w:name="toc 9" w:uiPriority="39"/>
-    <w:lsdException w:name="caption" w:uiPriority="35" w:qFormat="1"/>
-    <w:lsdException w:name="Title" w:semiHidden="0" w:uiPriority="10" w:unhideWhenUsed="0" w:qFormat="1"/>
-    <w:lsdException w:name="Default Paragraph Font" w:uiPriority="1"/>
-    <w:lsdException w:name="Subtitle" w:semiHidden="0" w:uiPriority="11" w:unhideWhenUsed="0" w:qFormat="1"/>
-    <w:lsdException w:name="Strong" w:semiHidden="0" w:uiPriority="22" w:unhideWhenUsed="0" w:qFormat="1"/>
-    <w:lsdException w:name="Emphasis" w:semiHidden="0" w:uiPriority="20" w:unhideWhenUsed="0" w:qFormat="1"/>
-    <w:lsdException w:name="Table Grid" w:semiHidden="0" w:uiPriority="59" w:unhideWhenUsed="0"/>
-    <w:lsdException w:name="Placeholder Text" w:unhideWhenUsed="0"/>
-    <w:lsdException w:name="No Spacing" w:semiHidden="0" w:uiPriority="1" w:unhideWhenUsed="0" w:qFormat="1"/>
-    <w:lsdException w:name="Light Shading" w:semiHidden="0" w:uiPriority="60" w:unhideWhenUsed="0"/>
-    <w:lsdException w:name="Light List" w:semiHidden="0" w:uiPriority="61" w:unhideWhenUsed="0"/>
-    <w:lsdException w:name="Light Grid" w:semiHidden="0" w:uiPriority="62" w:unhideWhenUsed="0"/>
-    <w:lsdException w:name="Medium Shading 1" w:semiHidden="0" w:uiPriority="63" w:unhideWhenUsed="0"/>
-    <w:lsdException w:name="Medium Shading 2" w:semiHidden="0" w:uiPriority="64" w:unhideWhenUsed="0"/>
-    <w:lsdException w:name="Medium List 1" w:semiHidden="0" w:uiPriority="65" w:unhideWhenUsed="0"/>
-    <w:lsdException w:name="Medium List 2" w:semiHidden="0" w:uiPriority="66" w:unhideWhenUsed="0"/>
-    <w:lsdException w:name="Medium Grid 1" w:semiHidden="0" w:uiPriority="67" w:unhideWhenUsed="0"/>
-    <w:lsdException w:name="Medium Grid 2" w:semiHidden="0" w:uiPriority="68" w:unhideWhenUsed="0"/>
-    <w:lsdException w:name="Medium Grid 3" w:semiHidden="0" w:uiPriority="69" w:unhideWhenUsed="0"/>
-    <w:lsdException w:name="Dark List" w:semiHidden="0" w:uiPriority="70" w:unhideWhenUsed="0"/>
-    <w:lsdException w:name="Colorful Shading" w:semiHidden="0" w:uiPriority="71" w:unhideWhenUsed="0"/>
-    <w:lsdException w:name="Colorful List" w:semiHidden="0" w:uiPriority="72" w:unhideWhenUsed="0"/>
-    <w:lsdException w:name="Colorful Grid" w:semiHidden="0" w:uiPriority="73" w:unhideWhenUsed="0"/>
-    <w:lsdException w:name="Light Shading Accent 1" w:semiHidden="0" w:uiPriority="60" w:unhideWhenUsed="0"/>
-    <w:lsdException w:name="Light List Accent 1" w:semiHidden="0" w:uiPriority="61" w:unhideWhenUsed="0"/>
-    <w:lsdException w:name="Light Grid Accent 1" w:semiHidden="0" w:uiPriority="62" w:unhideWhenUsed="0"/>
-    <w:lsdException w:name="Medium Shading 1 Accent 1" w:semiHidden="0" w:uiPriority="63" w:unhideWhenUsed="0"/>
-    <w:lsdException w:name="Medium Shading 2 Accent 1" w:semiHidden="0" w:uiPriority="64" w:unhideWhenUsed="0"/>
-    <w:lsdException w:name="Medium List 1 Accent 1" w:semiHidden="0" w:uiPriority="65" w:unhideWhenUsed="0"/>
-    <w:lsdException w:name="Revision" w:unhideWhenUsed="0"/>
-    <w:lsdException w:name="List Paragraph" w:semiHidden="0" w:uiPriority="34" w:unhideWhenUsed="0" w:qFormat="1"/>
-    <w:lsdException w:name="Quote" w:semiHidden="0" w:uiPriority="29" w:unhideWhenUsed="0" w:qFormat="1"/>
-    <w:lsdException w:name="Intense Quote" w:semiHidden="0" w:uiPriority="30" w:unhideWhenUsed="0" w:qFormat="1"/>
-    <w:lsdException w:name="Medium List 2 Accent 1" w:semiHidden="0" w:uiPriority="66" w:unhideWhenUsed="0"/>
-    <w:lsdException w:name="Medium Grid 1 Accent 1" w:semiHidden="0" w:uiPriority="67" w:unhideWhenUsed="0"/>
-    <w:lsdException w:name="Medium Grid 2 Accent 1" w:semiHidden="0" w:uiPriority="68" w:unhideWhenUsed="0"/>
-    <w:lsdException w:name="Medium Grid 3 Accent 1" w:semiHidden="0" w:uiPriority="69" w:unhideWhenUsed="0"/>
-    <w:lsdException w:name="Dark List Accent 1" w:semiHidden="0" w:uiPriority="70" w:unhideWhenUsed="0"/>
-    <w:lsdException w:name="Colorful Shading Accent 1" w:semiHidden="0" w:uiPriority="71" w:unhideWhenUsed="0"/>
-    <w:lsdException w:name="Colorful List Accent 1" w:semiHidden="0" w:uiPriority="72" w:unhideWhenUsed="0"/>
-    <w:lsdException w:name="Colorful Grid Accent 1" w:semiHidden="0" w:uiPriority="73" w:unhideWhenUsed="0"/>
-    <w:lsdException w:name="Light Shading Accent 2" w:semiHidden="0" w:uiPriority="60" w:unhideWhenUsed="0"/>
-    <w:lsdException w:name="Light List Accent 2" w:semiHidden="0" w:uiPriority="61" w:unhideWhenUsed="0"/>
-    <w:lsdException w:name="Light Grid Accent 2" w:semiHidden="0" w:uiPriority="62" w:unhideWhenUsed="0"/>
-    <w:lsdException w:name="Medium Shading 1 Accent 2" w:semiHidden="0" w:uiPriority="63" w:unhideWhenUsed="0"/>
-    <w:lsdException w:name="Medium Shading 2 Accent 2" w:semiHidden="0" w:uiPriority="64" w:unhideWhenUsed="0"/>
-    <w:lsdException w:name="Medium List 1 Accent 2" w:semiHidden="0" w:uiPriority="65" w:unhideWhenUsed="0"/>
-    <w:lsdException w:name="Medium List 2 Accent 2" w:semiHidden="0" w:uiPriority="66" w:unhideWhenUsed="0"/>
-    <w:lsdException w:name="Medium Grid 1 Accent 2" w:semiHidden="0" w:uiPriority="67" w:unhideWhenUsed="0"/>
-    <w:lsdException w:name="Medium Grid 2 Accent 2" w:semiHidden="0" w:uiPriority="68" w:unhideWhenUsed="0"/>
-    <w:lsdException w:name="Medium Grid 3 Accent 2" w:semiHidden="0" w:uiPriority="69" w:unhideWhenUsed="0"/>
-    <w:lsdException w:name="Dark List Accent 2" w:semiHidden="0" w:uiPriority="70" w:unhideWhenUsed="0"/>
-    <w:lsdException w:name="Colorful Shading Accent 2" w:semiHidden="0" w:uiPriority="71" w:unhideWhenUsed="0"/>
-    <w:lsdException w:name="Colorful List Accent 2" w:semiHidden="0" w:uiPriority="72" w:unhideWhenUsed="0"/>
-    <w:lsdException w:name="Colorful Grid Accent 2" w:semiHidden="0" w:uiPriority="73" w:unhideWhenUsed="0"/>
-    <w:lsdException w:name="Light Shading Accent 3" w:semiHidden="0" w:uiPriority="60" w:unhideWhenUsed="0"/>
-    <w:lsdException w:name="Light List Accent 3" w:semiHidden="0" w:uiPriority="61" w:unhideWhenUsed="0"/>
-    <w:lsdException w:name="Light Grid Accent 3" w:semiHidden="0" w:uiPriority="62" w:unhideWhenUsed="0"/>
-    <w:lsdException w:name="Medium Shading 1 Accent 3" w:semiHidden="0" w:uiPriority="63" w:unhideWhenUsed="0"/>
-    <w:lsdException w:name="Medium Shading 2 Accent 3" w:semiHidden="0" w:uiPriority="64" w:unhideWhenUsed="0"/>
-    <w:lsdException w:name="Medium List 1 Accent 3" w:semiHidden="0" w:uiPriority="65" w:unhideWhenUsed="0"/>
-    <w:lsdException w:name="Medium List 2 Accent 3" w:semiHidden="0" w:uiPriority="66" w:unhideWhenUsed="0"/>
-    <w:lsdException w:name="Medium Grid 1 Accent 3" w:semiHidden="0" w:uiPriority="67" w:unhideWhenUsed="0"/>
-    <w:lsdException w:name="Medium Grid 2 Accent 3" w:semiHidden="0" w:uiPriority="68" w:unhideWhenUsed="0"/>
-    <w:lsdException w:name="Medium Grid 3 Accent 3" w:semiHidden="0" w:uiPriority="69" w:unhideWhenUsed="0"/>
-    <w:lsdException w:name="Dark List Accent 3" w:semiHidden="0" w:uiPriority="70" w:unhideWhenUsed="0"/>
-    <w:lsdException w:name="Colorful Shading Accent 3" w:semiHidden="0" w:uiPriority="71" w:unhideWhenUsed="0"/>
-    <w:lsdException w:name="Colorful List Accent 3" w:semiHidden="0" w:uiPriority="72" w:unhideWhenUsed="0"/>
-    <w:lsdException w:name="Colorful Grid Accent 3" w:semiHidden="0" w:uiPriority="73" w:unhideWhenUsed="0"/>
-    <w:lsdException w:name="Light Shading Accent 4" w:semiHidden="0" w:uiPriority="60" w:unhideWhenUsed="0"/>
-    <w:lsdException w:name="Light List Accent 4" w:semiHidden="0" w:uiPriority="61" w:unhideWhenUsed="0"/>
-    <w:lsdException w:name="Light Grid Accent 4" w:semiHidden="0" w:uiPriority="62" w:unhideWhenUsed="0"/>
-    <w:lsdException w:name="Medium Shading 1 Accent 4" w:semiHidden="0" w:uiPriority="63" w:unhideWhenUsed="0"/>
-    <w:lsdException w:name="Medium Shading 2 Accent 4" w:semiHidden="0" w:uiPriority="64" w:unhideWhenUsed="0"/>
-    <w:lsdException w:name="Medium List 1 Accent 4" w:semiHidden="0" w:uiPriority="65" w:unhideWhenUsed="0"/>
-    <w:lsdException w:name="Medium List 2 Accent 4" w:semiHidden="0" w:uiPriority="66" w:unhideWhenUsed="0"/>
-    <w:lsdException w:name="Medium Grid 1 Accent 4" w:semiHidden="0" w:uiPriority="67" w:unhideWhenUsed="0"/>
-    <w:lsdException w:name="Medium Grid 2 Accent 4" w:semiHidden="0" w:uiPriority="68" w:unhideWhenUsed="0"/>
-    <w:lsdException w:name="Medium Grid 3 Accent 4" w:semiHidden="0" w:uiPriority="69" w:unhideWhenUsed="0"/>
-    <w:lsdException w:name="Dark List Accent 4" w:semiHidden="0" w:uiPriority="70" w:unhideWhenUsed="0"/>
-    <w:lsdException w:name="Colorful Shading Accent 4" w:semiHidden="0" w:uiPriority="71" w:unhideWhenUsed="0"/>
-    <w:lsdException w:name="Colorful List Accent 4" w:semiHidden="0" w:uiPriority="72" w:unhideWhenUsed="0"/>
-    <w:lsdException w:name="Colorful Grid Accent 4" w:semiHidden="0" w:uiPriority="73" w:unhideWhenUsed="0"/>
-    <w:lsdException w:name="Light Shading Accent 5" w:semiHidden="0" w:uiPriority="60" w:unhideWhenUsed="0"/>
-    <w:lsdException w:name="Light List Accent 5" w:semiHidden="0" w:uiPriority="61" w:unhideWhenUsed="0"/>
-    <w:lsdException w:name="Light Grid Accent 5" w:semiHidden="0" w:uiPriority="62" w:unhideWhenUsed="0"/>
-    <w:lsdException w:name="Medium Shading 1 Accent 5" w:semiHidden="0" w:uiPriority="63" w:unhideWhenUsed="0"/>
-    <w:lsdException w:name="Medium Shading 2 Accent 5" w:semiHidden="0" w:uiPriority="64" w:unhideWhenUsed="0"/>
-    <w:lsdException w:name="Medium List 1 Accent 5" w:semiHidden="0" w:uiPriority="65" w:unhideWhenUsed="0"/>
-    <w:lsdException w:name="Medium List 2 Accent 5" w:semiHidden="0" w:uiPriority="66" w:unhideWhenUsed="0"/>
-    <w:lsdException w:name="Medium Grid 1 Accent 5" w:semiHidden="0" w:uiPriority="67" w:unhideWhenUsed="0"/>
-    <w:lsdException w:name="Medium Grid 2 Accent 5" w:semiHidden="0" w:uiPriority="68" w:unhideWhenUsed="0"/>
-    <w:lsdException w:name="Medium Grid 3 Accent 5" w:semiHidden="0" w:uiPriority="69" w:unhideWhenUsed="0"/>
-    <w:lsdException w:name="Dark List Accent 5" w:semiHidden="0" w:uiPriority="70" w:unhideWhenUsed="0"/>
-    <w:lsdException w:name="Colorful Shading Accent 5" w:semiHidden="0" w:uiPriority="71" w:unhideWhenUsed="0"/>
-    <w:lsdException w:name="Colorful List Accent 5" w:semiHidden="0" w:uiPriority="72" w:unhideWhenUsed="0"/>
-    <w:lsdException w:name="Colorful Grid Accent 5" w:semiHidden="0" w:uiPriority="73" w:unhideWhenUsed="0"/>
-    <w:lsdException w:name="Light Shading Accent 6" w:semiHidden="0" w:uiPriority="60" w:unhideWhenUsed="0"/>
-    <w:lsdException w:name="Light List Accent 6" w:semiHidden="0" w:uiPriority="61" w:unhideWhenUsed="0"/>
-    <w:lsdException w:name="Light Grid Accent 6" w:semiHidden="0" w:uiPriority="62" w:unhideWhenUsed="0"/>
-    <w:lsdException w:name="Medium Shading 1 Accent 6" w:semiHidden="0" w:uiPriority="63" w:unhideWhenUsed="0"/>
-    <w:lsdException w:name="Medium Shading 2 Accent 6" w:semiHidden="0" w:uiPriority="64" w:unhideWhenUsed="0"/>
-    <w:lsdException w:name="Medium List 1 Accent 6" w:semiHidden="0" w:uiPriority="65" w:unhideWhenUsed="0"/>
-    <w:lsdException w:name="Medium List 2 Accent 6" w:semiHidden="0" w:uiPriority="66" w:unhideWhenUsed="0"/>
-    <w:lsdException w:name="Medium Grid 1 Accent 6" w:semiHidden="0" w:uiPriority="67" w:unhideWhenUsed="0"/>
-    <w:lsdException w:name="Medium Grid 2 Accent 6" w:semiHidden="0" w:uiPriority="68" w:unhideWhenUsed="0"/>
-    <w:lsdException w:name="Medium Grid 3 Accent 6" w:semiHidden="0" w:uiPriority="69" w:unhideWhenUsed="0"/>
-    <w:lsdException w:name="Dark List Accent 6" w:semiHidden="0" w:uiPriority="70" w:unhideWhenUsed="0"/>
-    <w:lsdException w:name="Colorful Shading Accent 6" w:semiHidden="0" w:uiPriority="71" w:unhideWhenUsed="0"/>
-    <w:lsdException w:name="Colorful List Accent 6" w:semiHidden="0" w:uiPriority="72" w:unhideWhenUsed="0"/>
-    <w:lsdException w:name="Colorful Grid Accent 6" w:semiHidden="0" w:uiPriority="73" w:unhideWhenUsed="0"/>
-    <w:lsdException w:name="Subtle Emphasis" w:semiHidden="0" w:uiPriority="19" w:unhideWhenUsed="0" w:qFormat="1"/>
-    <w:lsdException w:name="Intense Emphasis" w:semiHidden="0" w:uiPriority="21" w:unhideWhenUsed="0" w:qFormat="1"/>
-    <w:lsdException w:name="Subtle Reference" w:semiHidden="0" w:uiPriority="31" w:unhideWhenUsed="0" w:qFormat="1"/>
-    <w:lsdException w:name="Intense Reference" w:semiHidden="0" w:uiPriority="32" w:unhideWhenUsed="0" w:qFormat="1"/>
-    <w:lsdException w:name="Book Title" w:semiHidden="0" w:uiPriority="33" w:unhideWhenUsed="0" w:qFormat="1"/>
-    <w:lsdException w:name="Bibliography" w:uiPriority="37"/>
-    <w:lsdException w:name="TOC Heading" w:uiPriority="39" w:qFormat="1"/>
+  <w:latentStyles w:defLockedState="0" w:defUIPriority="99" w:defSemiHidden="0" w:defUnhideWhenUsed="0" w:defQFormat="0" w:count="374">
+    <w:lsdException w:name="Normal" w:uiPriority="0" w:qFormat="1"/>
+    <w:lsdException w:name="heading 1" w:uiPriority="9" w:qFormat="1"/>
+    <w:lsdException w:name="heading 2" w:semiHidden="1" w:uiPriority="9" w:unhideWhenUsed="1" w:qFormat="1"/>
+    <w:lsdException w:name="heading 3" w:semiHidden="1" w:uiPriority="9" w:unhideWhenUsed="1" w:qFormat="1"/>
+    <w:lsdException w:name="heading 4" w:semiHidden="1" w:uiPriority="9" w:unhideWhenUsed="1" w:qFormat="1"/>
+    <w:lsdException w:name="heading 5" w:semiHidden="1" w:uiPriority="9" w:unhideWhenUsed="1" w:qFormat="1"/>
+    <w:lsdException w:name="heading 6" w:semiHidden="1" w:uiPriority="9" w:unhideWhenUsed="1" w:qFormat="1"/>
+    <w:lsdException w:name="heading 7" w:semiHidden="1" w:uiPriority="9" w:unhideWhenUsed="1" w:qFormat="1"/>
+    <w:lsdException w:name="heading 8" w:semiHidden="1" w:uiPriority="9" w:unhideWhenUsed="1" w:qFormat="1"/>
+    <w:lsdException w:name="heading 9" w:semiHidden="1" w:uiPriority="9" w:unhideWhenUsed="1" w:qFormat="1"/>
+    <w:lsdException w:name="index 1" w:semiHidden="1" w:unhideWhenUsed="1"/>
+    <w:lsdException w:name="index 2" w:semiHidden="1" w:unhideWhenUsed="1"/>
+    <w:lsdException w:name="index 3" w:semiHidden="1" w:unhideWhenUsed="1"/>
+    <w:lsdException w:name="index 4" w:semiHidden="1" w:unhideWhenUsed="1"/>
+    <w:lsdException w:name="index 5" w:semiHidden="1" w:unhideWhenUsed="1"/>
+    <w:lsdException w:name="index 6" w:semiHidden="1" w:unhideWhenUsed="1"/>
+    <w:lsdException w:name="index 7" w:semiHidden="1" w:unhideWhenUsed="1"/>
+    <w:lsdException w:name="index 8" w:semiHidden="1" w:unhideWhenUsed="1"/>
+    <w:lsdException w:name="index 9" w:semiHidden="1" w:unhideWhenUsed="1"/>
+    <w:lsdException w:name="toc 1" w:semiHidden="1" w:uiPriority="39" w:unhideWhenUsed="1"/>
+    <w:lsdException w:name="toc 2" w:semiHidden="1" w:uiPriority="39" w:unhideWhenUsed="1"/>
+    <w:lsdException w:name="toc 3" w:semiHidden="1" w:uiPriority="39" w:unhideWhenUsed="1"/>
+    <w:lsdException w:name="toc 4" w:semiHidden="1" w:uiPriority="39" w:unhideWhenUsed="1"/>
+    <w:lsdException w:name="toc 5" w:semiHidden="1" w:uiPriority="39" w:unhideWhenUsed="1"/>
+    <w:lsdException w:name="toc 6" w:semiHidden="1" w:uiPriority="39" w:unhideWhenUsed="1"/>
+    <w:lsdException w:name="toc 7" w:semiHidden="1" w:uiPriority="39" w:unhideWhenUsed="1"/>
+    <w:lsdException w:name="toc 8" w:semiHidden="1" w:uiPriority="39" w:unhideWhenUsed="1"/>
+    <w:lsdException w:name="toc 9" w:semiHidden="1" w:uiPriority="39" w:unhideWhenUsed="1"/>
+    <w:lsdException w:name="Normal Indent" w:semiHidden="1" w:unhideWhenUsed="1"/>
+    <w:lsdException w:name="footnote text" w:semiHidden="1" w:unhideWhenUsed="1"/>
+    <w:lsdException w:name="annotation text" w:semiHidden="1" w:unhideWhenUsed="1"/>
+    <w:lsdException w:name="header" w:semiHidden="1" w:unhideWhenUsed="1"/>
+    <w:lsdException w:name="footer" w:semiHidden="1" w:unhideWhenUsed="1"/>
+    <w:lsdException w:name="index heading" w:semiHidden="1" w:unhideWhenUsed="1"/>
+    <w:lsdException w:name="caption" w:semiHidden="1" w:uiPriority="35" w:unhideWhenUsed="1" w:qFormat="1"/>
+    <w:lsdException w:name="table of figures" w:semiHidden="1" w:unhideWhenUsed="1"/>
+    <w:lsdException w:name="envelope address" w:semiHidden="1" w:unhideWhenUsed="1"/>
+    <w:lsdException w:name="envelope return" w:semiHidden="1" w:unhideWhenUsed="1"/>
+    <w:lsdException w:name="footnote reference" w:semiHidden="1" w:unhideWhenUsed="1"/>
+    <w:lsdException w:name="annotation reference" w:semiHidden="1" w:unhideWhenUsed="1"/>
+    <w:lsdException w:name="line number" w:semiHidden="1" w:unhideWhenUsed="1"/>
+    <w:lsdException w:name="page number" w:semiHidden="1" w:unhideWhenUsed="1"/>
+    <w:lsdException w:name="endnote reference" w:semiHidden="1" w:unhideWhenUsed="1"/>
+    <w:lsdException w:name="endnote text" w:semiHidden="1" w:unhideWhenUsed="1"/>
+    <w:lsdException w:name="table of authorities" w:semiHidden="1" w:unhideWhenUsed="1"/>
+    <w:lsdException w:name="macro" w:semiHidden="1" w:unhideWhenUsed="1"/>
+    <w:lsdException w:name="toa heading" w:semiHidden="1" w:unhideWhenUsed="1"/>
+    <w:lsdException w:name="List" w:semiHidden="1" w:unhideWhenUsed="1"/>
+    <w:lsdException w:name="List Bullet" w:semiHidden="1" w:unhideWhenUsed="1"/>
+    <w:lsdException w:name="List Number" w:semiHidden="1" w:unhideWhenUsed="1"/>
+    <w:lsdException w:name="List 2" w:semiHidden="1" w:unhideWhenUsed="1"/>
+    <w:lsdException w:name="List 3" w:semiHidden="1" w:unhideWhenUsed="1"/>
+    <w:lsdException w:name="List 4" w:semiHidden="1" w:unhideWhenUsed="1"/>
+    <w:lsdException w:name="List 5" w:semiHidden="1" w:unhideWhenUsed="1"/>
+    <w:lsdException w:name="List Bullet 2" w:semiHidden="1" w:unhideWhenUsed="1"/>
+    <w:lsdException w:name="List Bullet 3" w:semiHidden="1" w:unhideWhenUsed="1"/>
+    <w:lsdException w:name="List Bullet 4" w:semiHidden="1" w:unhideWhenUsed="1"/>
+    <w:lsdException w:name="List Bullet 5" w:semiHidden="1" w:unhideWhenUsed="1"/>
+    <w:lsdException w:name="List Number 2" w:semiHidden="1" w:unhideWhenUsed="1"/>
+    <w:lsdException w:name="List Number 3" w:semiHidden="1" w:unhideWhenUsed="1"/>
+    <w:lsdException w:name="List Number 4" w:semiHidden="1" w:unhideWhenUsed="1"/>
+    <w:lsdException w:name="List Number 5" w:semiHidden="1" w:unhideWhenUsed="1"/>
+    <w:lsdException w:name="Title" w:uiPriority="10" w:qFormat="1"/>
+    <w:lsdException w:name="Closing" w:semiHidden="1" w:unhideWhenUsed="1"/>
+    <w:lsdException w:name="Signature" w:semiHidden="1" w:unhideWhenUsed="1"/>
+    <w:lsdException w:name="Default Paragraph Font" w:semiHidden="1" w:uiPriority="1" w:unhideWhenUsed="1"/>
+    <w:lsdException w:name="Body Text" w:semiHidden="1" w:unhideWhenUsed="1"/>
+    <w:lsdException w:name="Body Text Indent" w:semiHidden="1" w:unhideWhenUsed="1"/>
+    <w:lsdException w:name="List Continue" w:semiHidden="1" w:unhideWhenUsed="1"/>
+    <w:lsdException w:name="List Continue 2" w:semiHidden="1" w:unhideWhenUsed="1"/>
+    <w:lsdException w:name="List Continue 3" w:semiHidden="1" w:unhideWhenUsed="1"/>
+    <w:lsdException w:name="List Continue 4" w:semiHidden="1" w:unhideWhenUsed="1"/>
+    <w:lsdException w:name="List Continue 5" w:semiHidden="1" w:unhideWhenUsed="1"/>
+    <w:lsdException w:name="Message Header" w:semiHidden="1" w:unhideWhenUsed="1"/>
+    <w:lsdException w:name="Subtitle" w:uiPriority="11" w:qFormat="1"/>
+    <w:lsdException w:name="Salutation" w:semiHidden="1" w:unhideWhenUsed="1"/>
+    <w:lsdException w:name="Date" w:semiHidden="1" w:unhideWhenUsed="1"/>
+    <w:lsdException w:name="Body Text First Indent" w:semiHidden="1" w:unhideWhenUsed="1"/>
+    <w:lsdException w:name="Body Text First Indent 2" w:semiHidden="1" w:unhideWhenUsed="1"/>
+    <w:lsdException w:name="Note Heading" w:semiHidden="1" w:unhideWhenUsed="1"/>
+    <w:lsdException w:name="Body Text 2" w:semiHidden="1" w:unhideWhenUsed="1"/>
+    <w:lsdException w:name="Body Text 3" w:semiHidden="1" w:unhideWhenUsed="1"/>
+    <w:lsdException w:name="Body Text Indent 2" w:semiHidden="1" w:unhideWhenUsed="1"/>
+    <w:lsdException w:name="Body Text Indent 3" w:semiHidden="1" w:unhideWhenUsed="1"/>
+    <w:lsdException w:name="Block Text" w:semiHidden="1" w:unhideWhenUsed="1"/>
+    <w:lsdException w:name="Hyperlink" w:semiHidden="1" w:unhideWhenUsed="1"/>
+    <w:lsdException w:name="FollowedHyperlink" w:semiHidden="1" w:unhideWhenUsed="1"/>
+    <w:lsdException w:name="Strong" w:uiPriority="22" w:qFormat="1"/>
+    <w:lsdException w:name="Emphasis" w:uiPriority="20" w:qFormat="1"/>
+    <w:lsdException w:name="Document Map" w:semiHidden="1" w:unhideWhenUsed="1"/>
+    <w:lsdException w:name="Plain Text" w:semiHidden="1" w:unhideWhenUsed="1"/>
+    <w:lsdException w:name="E-mail Signature" w:semiHidden="1" w:unhideWhenUsed="1"/>
+    <w:lsdException w:name="HTML Top of Form" w:semiHidden="1" w:unhideWhenUsed="1"/>
+    <w:lsdException w:name="HTML Bottom of Form" w:semiHidden="1" w:unhideWhenUsed="1"/>
+    <w:lsdException w:name="Normal (Web)" w:semiHidden="1" w:unhideWhenUsed="1"/>
+    <w:lsdException w:name="HTML Acronym" w:semiHidden="1" w:unhideWhenUsed="1"/>
+    <w:lsdException w:name="HTML Address" w:semiHidden="1" w:unhideWhenUsed="1"/>
+    <w:lsdException w:name="HTML Cite" w:semiHidden="1" w:unhideWhenUsed="1"/>
+    <w:lsdException w:name="HTML Code" w:semiHidden="1" w:unhideWhenUsed="1"/>
+    <w:lsdException w:name="HTML Definition" w:semiHidden="1" w:unhideWhenUsed="1"/>
+    <w:lsdException w:name="HTML Keyboard" w:semiHidden="1" w:unhideWhenUsed="1"/>
+    <w:lsdException w:name="HTML Preformatted" w:semiHidden="1" w:unhideWhenUsed="1"/>
+    <w:lsdException w:name="HTML Sample" w:semiHidden="1" w:unhideWhenUsed="1"/>
+    <w:lsdException w:name="HTML Typewriter" w:semiHidden="1" w:unhideWhenUsed="1"/>
+    <w:lsdException w:name="HTML Variable" w:semiHidden="1" w:unhideWhenUsed="1"/>
+    <w:lsdException w:name="Normal Table" w:semiHidden="1" w:unhideWhenUsed="1"/>
+    <w:lsdException w:name="annotation subject" w:semiHidden="1" w:unhideWhenUsed="1"/>
+    <w:lsdException w:name="No List" w:semiHidden="1" w:unhideWhenUsed="1"/>
+    <w:lsdException w:name="Outline List 1" w:semiHidden="1" w:unhideWhenUsed="1"/>
+    <w:lsdException w:name="Outline List 2" w:semiHidden="1" w:unhideWhenUsed="1"/>
+    <w:lsdException w:name="Outline List 3" w:semiHidden="1" w:unhideWhenUsed="1"/>
+    <w:lsdException w:name="Table Simple 1" w:semiHidden="1" w:unhideWhenUsed="1"/>
+    <w:lsdException w:name="Table Simple 2" w:semiHidden="1" w:unhideWhenUsed="1"/>
+    <w:lsdException w:name="Table Simple 3" w:semiHidden="1" w:unhideWhenUsed="1"/>
+    <w:lsdException w:name="Table Classic 1" w:semiHidden="1" w:unhideWhenUsed="1"/>
+    <w:lsdException w:name="Table Classic 2" w:semiHidden="1" w:unhideWhenUsed="1"/>
+    <w:lsdException w:name="Table Classic 3" w:semiHidden="1" w:unhideWhenUsed="1"/>
+    <w:lsdException w:name="Table Classic 4" w:semiHidden="1" w:unhideWhenUsed="1"/>
+    <w:lsdException w:name="Table Colorful 1" w:semiHidden="1" w:unhideWhenUsed="1"/>
+    <w:lsdException w:name="Table Colorful 2" w:semiHidden="1" w:unhideWhenUsed="1"/>
+    <w:lsdException w:name="Table Colorful 3" w:semiHidden="1" w:unhideWhenUsed="1"/>
+    <w:lsdException w:name="Table Columns 1" w:semiHidden="1" w:unhideWhenUsed="1"/>
+    <w:lsdException w:name="Table Columns 2" w:semiHidden="1" w:unhideWhenUsed="1"/>
+    <w:lsdException w:name="Table Columns 3" w:semiHidden="1" w:unhideWhenUsed="1"/>
+    <w:lsdException w:name="Table Columns 4" w:semiHidden="1" w:unhideWhenUsed="1"/>
+    <w:lsdException w:name="Table Columns 5" w:semiHidden="1" w:unhideWhenUsed="1"/>
+    <w:lsdException w:name="Table Grid 1" w:semiHidden="1" w:unhideWhenUsed="1"/>
+    <w:lsdException w:name="Table Grid 2" w:semiHidden="1" w:unhideWhenUsed="1"/>
+    <w:lsdException w:name="Table Grid 3" w:semiHidden="1" w:unhideWhenUsed="1"/>
+    <w:lsdException w:name="Table Grid 4" w:semiHidden="1" w:unhideWhenUsed="1"/>
+    <w:lsdException w:name="Table Grid 5" w:semiHidden="1" w:unhideWhenUsed="1"/>
+    <w:lsdException w:name="Table Grid 6" w:semiHidden="1" w:unhideWhenUsed="1"/>
+    <w:lsdException w:name="Table Grid 7" w:semiHidden="1" w:unhideWhenUsed="1"/>
+    <w:lsdException w:name="Table Grid 8" w:semiHidden="1" w:unhideWhenUsed="1"/>
+    <w:lsdException w:name="Table List 1" w:semiHidden="1" w:unhideWhenUsed="1"/>
+    <w:lsdException w:name="Table List 2" w:semiHidden="1" w:unhideWhenUsed="1"/>
+    <w:lsdException w:name="Table List 3" w:semiHidden="1" w:unhideWhenUsed="1"/>
+    <w:lsdException w:name="Table List 4" w:semiHidden="1" w:unhideWhenUsed="1"/>
+    <w:lsdException w:name="Table List 5" w:semiHidden="1" w:unhideWhenUsed="1"/>
+    <w:lsdException w:name="Table List 6" w:semiHidden="1" w:unhideWhenUsed="1"/>
+    <w:lsdException w:name="Table List 7" w:semiHidden="1" w:unhideWhenUsed="1"/>
+    <w:lsdException w:name="Table List 8" w:semiHidden="1" w:unhideWhenUsed="1"/>
+    <w:lsdException w:name="Table 3D effects 1" w:semiHidden="1" w:unhideWhenUsed="1"/>
+    <w:lsdException w:name="Table 3D effects 2" w:semiHidden="1" w:unhideWhenUsed="1"/>
+    <w:lsdException w:name="Table 3D effects 3" w:semiHidden="1" w:unhideWhenUsed="1"/>
+    <w:lsdException w:name="Table Contemporary" w:semiHidden="1" w:unhideWhenUsed="1"/>
+    <w:lsdException w:name="Table Elegant" w:semiHidden="1" w:unhideWhenUsed="1"/>
+    <w:lsdException w:name="Table Professional" w:semiHidden="1" w:unhideWhenUsed="1"/>
+    <w:lsdException w:name="Table Subtle 1" w:semiHidden="1" w:unhideWhenUsed="1"/>
+    <w:lsdException w:name="Table Subtle 2" w:semiHidden="1" w:unhideWhenUsed="1"/>
+    <w:lsdException w:name="Table Web 1" w:semiHidden="1" w:unhideWhenUsed="1"/>
+    <w:lsdException w:name="Table Web 2" w:semiHidden="1" w:unhideWhenUsed="1"/>
+    <w:lsdException w:name="Table Web 3" w:semiHidden="1" w:unhideWhenUsed="1"/>
+    <w:lsdException w:name="Balloon Text" w:semiHidden="1" w:unhideWhenUsed="1"/>
+    <w:lsdException w:name="Table Grid" w:semiHidden="1" w:uiPriority="59" w:unhideWhenUsed="1"/>
+    <w:lsdException w:name="Table Theme" w:semiHidden="1" w:unhideWhenUsed="1"/>
+    <w:lsdException w:name="Placeholder Text" w:semiHidden="1"/>
+    <w:lsdException w:name="No Spacing" w:uiPriority="1" w:qFormat="1"/>
+    <w:lsdException w:name="Light Shading" w:uiPriority="60"/>
+    <w:lsdException w:name="Light List" w:uiPriority="61"/>
+    <w:lsdException w:name="Light Grid" w:uiPriority="62"/>
+    <w:lsdException w:name="Medium Shading 1" w:uiPriority="63"/>
+    <w:lsdException w:name="Medium Shading 2" w:uiPriority="64"/>
+    <w:lsdException w:name="Medium List 1" w:uiPriority="65"/>
+    <w:lsdException w:name="Medium List 2" w:uiPriority="66"/>
+    <w:lsdException w:name="Medium Grid 1" w:uiPriority="67"/>
+    <w:lsdException w:name="Medium Grid 2" w:uiPriority="68"/>
+    <w:lsdException w:name="Medium Grid 3" w:uiPriority="69"/>
+    <w:lsdException w:name="Dark List" w:uiPriority="70"/>
+    <w:lsdException w:name="Colorful Shading" w:uiPriority="71"/>
+    <w:lsdException w:name="Colorful List" w:uiPriority="72"/>
+    <w:lsdException w:name="Colorful Grid" w:uiPriority="73"/>
+    <w:lsdException w:name="Light Shading Accent 1" w:uiPriority="60"/>
+    <w:lsdException w:name="Light List Accent 1" w:uiPriority="61"/>
+    <w:lsdException w:name="Light Grid Accent 1" w:uiPriority="62"/>
+    <w:lsdException w:name="Medium Shading 1 Accent 1" w:uiPriority="63"/>
+    <w:lsdException w:name="Medium Shading 2 Accent 1" w:uiPriority="64"/>
+    <w:lsdException w:name="Medium List 1 Accent 1" w:uiPriority="65"/>
+    <w:lsdException w:name="Revision" w:semiHidden="1"/>
+    <w:lsdException w:name="List Paragraph" w:uiPriority="34" w:qFormat="1"/>
+    <w:lsdException w:name="Quote" w:uiPriority="29" w:qFormat="1"/>
+    <w:lsdException w:name="Intense Quote" w:uiPriority="30" w:qFormat="1"/>
+    <w:lsdException w:name="Medium List 2 Accent 1" w:uiPriority="66"/>
+    <w:lsdException w:name="Medium Grid 1 Accent 1" w:uiPriority="67"/>
+    <w:lsdException w:name="Medium Grid 2 Accent 1" w:uiPriority="68"/>
+    <w:lsdException w:name="Medium Grid 3 Accent 1" w:uiPriority="69"/>
+    <w:lsdException w:name="Dark List Accent 1" w:uiPriority="70"/>
+    <w:lsdException w:name="Colorful Shading Accent 1" w:uiPriority="71"/>
+    <w:lsdException w:name="Colorful List Accent 1" w:uiPriority="72"/>
+    <w:lsdException w:name="Colorful Grid Accent 1" w:uiPriority="73"/>
+    <w:lsdException w:name="Light Shading Accent 2" w:uiPriority="60"/>
+    <w:lsdException w:name="Light List Accent 2" w:uiPriority="61"/>
+    <w:lsdException w:name="Light Grid Accent 2" w:uiPriority="62"/>
+    <w:lsdException w:name="Medium Shading 1 Accent 2" w:uiPriority="63"/>
+    <w:lsdException w:name="Medium Shading 2 Accent 2" w:uiPriority="64"/>
+    <w:lsdException w:name="Medium List 1 Accent 2" w:uiPriority="65"/>
+    <w:lsdException w:name="Medium List 2 Accent 2" w:uiPriority="66"/>
+    <w:lsdException w:name="Medium Grid 1 Accent 2" w:uiPriority="67"/>
+    <w:lsdException w:name="Medium Grid 2 Accent 2" w:uiPriority="68"/>
+    <w:lsdException w:name="Medium Grid 3 Accent 2" w:uiPriority="69"/>
+    <w:lsdException w:name="Dark List Accent 2" w:uiPriority="70"/>
+    <w:lsdException w:name="Colorful Shading Accent 2" w:uiPriority="71"/>
+    <w:lsdException w:name="Colorful List Accent 2" w:uiPriority="72"/>
+    <w:lsdException w:name="Colorful Grid Accent 2" w:uiPriority="73"/>
+    <w:lsdException w:name="Light Shading Accent 3" w:uiPriority="60"/>
+    <w:lsdException w:name="Light List Accent 3" w:uiPriority="61"/>
+    <w:lsdException w:name="Light Grid Accent 3" w:uiPriority="62"/>
+    <w:lsdException w:name="Medium Shading 1 Accent 3" w:uiPriority="63"/>
+    <w:lsdException w:name="Medium Shading 2 Accent 3" w:uiPriority="64"/>
+    <w:lsdException w:name="Medium List 1 Accent 3" w:uiPriority="65"/>
+    <w:lsdException w:name="Medium List 2 Accent 3" w:uiPriority="66"/>
+    <w:lsdException w:name="Medium Grid 1 Accent 3" w:uiPriority="67"/>
+    <w:lsdException w:name="Medium Grid 2 Accent 3" w:uiPriority="68"/>
+    <w:lsdException w:name="Medium Grid 3 Accent 3" w:uiPriority="69"/>
+    <w:lsdException w:name="Dark List Accent 3" w:uiPriority="70"/>
+    <w:lsdException w:name="Colorful Shading Accent 3" w:uiPriority="71"/>
+    <w:lsdException w:name="Colorful List Accent 3" w:uiPriority="72"/>
+    <w:lsdException w:name="Colorful Grid Accent 3" w:uiPriority="73"/>
+    <w:lsdException w:name="Light Shading Accent 4" w:uiPriority="60"/>
+    <w:lsdException w:name="Light List Accent 4" w:uiPriority="61"/>
+    <w:lsdException w:name="Light Grid Accent 4" w:uiPriority="62"/>
+    <w:lsdException w:name="Medium Shading 1 Accent 4" w:uiPriority="63"/>
+    <w:lsdException w:name="Medium Shading 2 Accent 4" w:uiPriority="64"/>
+    <w:lsdException w:name="Medium List 1 Accent 4" w:uiPriority="65"/>
+    <w:lsdException w:name="Medium List 2 Accent 4" w:uiPriority="66"/>
+    <w:lsdException w:name="Medium Grid 1 Accent 4" w:uiPriority="67"/>
+    <w:lsdException w:name="Medium Grid 2 Accent 4" w:uiPriority="68"/>
+    <w:lsdException w:name="Medium Grid 3 Accent 4" w:uiPriority="69"/>
+    <w:lsdException w:name="Dark List Accent 4" w:uiPriority="70"/>
+    <w:lsdException w:name="Colorful Shading Accent 4" w:uiPriority="71"/>
+    <w:lsdException w:name="Colorful List Accent 4" w:uiPriority="72"/>
+    <w:lsdException w:name="Colorful Grid Accent 4" w:uiPriority="73"/>
+    <w:lsdException w:name="Light Shading Accent 5" w:uiPriority="60"/>
+    <w:lsdException w:name="Light List Accent 5" w:uiPriority="61"/>
+    <w:lsdException w:name="Light Grid Accent 5" w:uiPriority="62"/>
+    <w:lsdException w:name="Medium Shading 1 Accent 5" w:uiPriority="63"/>
+    <w:lsdException w:name="Medium Shading 2 Accent 5" w:uiPriority="64"/>
+    <w:lsdException w:name="Medium List 1 Accent 5" w:uiPriority="65"/>
+    <w:lsdException w:name="Medium List 2 Accent 5" w:uiPriority="66"/>
+    <w:lsdException w:name="Medium Grid 1 Accent 5" w:uiPriority="67"/>
+    <w:lsdException w:name="Medium Grid 2 Accent 5" w:uiPriority="68"/>
+    <w:lsdException w:name="Medium Grid 3 Accent 5" w:uiPriority="69"/>
+    <w:lsdException w:name="Dark List Accent 5" w:uiPriority="70"/>
+    <w:lsdException w:name="Colorful Shading Accent 5" w:uiPriority="71"/>
+    <w:lsdException w:name="Colorful List Accent 5" w:uiPriority="72"/>
+    <w:lsdException w:name="Colorful Grid Accent 5" w:uiPriority="73"/>
+    <w:lsdException w:name="Light Shading Accent 6" w:uiPriority="60"/>
+    <w:lsdException w:name="Light List Accent 6" w:uiPriority="61"/>
+    <w:lsdException w:name="Light Grid Accent 6" w:uiPriority="62"/>
+    <w:lsdException w:name="Medium Shading 1 Accent 6" w:uiPriority="63"/>
+    <w:lsdException w:name="Medium Shading 2 Accent 6" w:uiPriority="64"/>
+    <w:lsdException w:name="Medium List 1 Accent 6" w:uiPriority="65"/>
+    <w:lsdException w:name="Medium List 2 Accent 6" w:uiPriority="66"/>
+    <w:lsdException w:name="Medium Grid 1 Accent 6" w:uiPriority="67"/>
+    <w:lsdException w:name="Medium Grid 2 Accent 6" w:uiPriority="68"/>
+    <w:lsdException w:name="Medium Grid 3 Accent 6" w:uiPriority="69"/>
+    <w:lsdException w:name="Dark List Accent 6" w:uiPriority="70"/>
+    <w:lsdException w:name="Colorful Shading Accent 6" w:uiPriority="71"/>
+    <w:lsdException w:name="Colorful List Accent 6" w:uiPriority="72"/>
+    <w:lsdException w:name="Colorful Grid Accent 6" w:uiPriority="73"/>
+    <w:lsdException w:name="Subtle Emphasis" w:uiPriority="19" w:qFormat="1"/>
+    <w:lsdException w:name="Intense Emphasis" w:uiPriority="21" w:qFormat="1"/>
+    <w:lsdException w:name="Subtle Reference" w:uiPriority="31" w:qFormat="1"/>
+    <w:lsdException w:name="Intense Reference" w:uiPriority="32" w:qFormat="1"/>
+    <w:lsdException w:name="Book Title" w:uiPriority="33" w:qFormat="1"/>
+    <w:lsdException w:name="Bibliography" w:semiHidden="1" w:uiPriority="37" w:unhideWhenUsed="1"/>
+    <w:lsdException w:name="TOC Heading" w:semiHidden="1" w:uiPriority="39" w:unhideWhenUsed="1" w:qFormat="1"/>
+    <w:lsdException w:name="Plain Table 1" w:uiPriority="41"/>
+    <w:lsdException w:name="Plain Table 2" w:uiPriority="42"/>
+    <w:lsdException w:name="Plain Table 3" w:uiPriority="43"/>
+    <w:lsdException w:name="Plain Table 4" w:uiPriority="44"/>
+    <w:lsdException w:name="Plain Table 5" w:uiPriority="45"/>
+    <w:lsdException w:name="Grid Table Light" w:uiPriority="40"/>
+    <w:lsdException w:name="Grid Table 1 Light" w:uiPriority="46"/>
+    <w:lsdException w:name="Grid Table 2" w:uiPriority="47"/>
+    <w:lsdException w:name="Grid Table 3" w:uiPriority="48"/>
+    <w:lsdException w:name="Grid Table 4" w:uiPriority="49"/>
+    <w:lsdException w:name="Grid Table 5 Dark" w:uiPriority="50"/>
+    <w:lsdException w:name="Grid Table 6 Colorful" w:uiPriority="51"/>
+    <w:lsdException w:name="Grid Table 7 Colorful" w:uiPriority="52"/>
+    <w:lsdException w:name="Grid Table 1 Light Accent 1" w:uiPriority="46"/>
+    <w:lsdException w:name="Grid Table 2 Accent 1" w:uiPriority="47"/>
+    <w:lsdException w:name="Grid Table 3 Accent 1" w:uiPriority="48"/>
+    <w:lsdException w:name="Grid Table 4 Accent 1" w:uiPriority="49"/>
+    <w:lsdException w:name="Grid Table 5 Dark Accent 1" w:uiPriority="50"/>
+    <w:lsdException w:name="Grid Table 6 Colorful Accent 1" w:uiPriority="51"/>
+    <w:lsdException w:name="Grid Table 7 Colorful Accent 1" w:uiPriority="52"/>
+    <w:lsdException w:name="Grid Table 1 Light Accent 2" w:uiPriority="46"/>
+    <w:lsdException w:name="Grid Table 2 Accent 2" w:uiPriority="47"/>
+    <w:lsdException w:name="Grid Table 3 Accent 2" w:uiPriority="48"/>
+    <w:lsdException w:name="Grid Table 4 Accent 2" w:uiPriority="49"/>
+    <w:lsdException w:name="Grid Table 5 Dark Accent 2" w:uiPriority="50"/>
+    <w:lsdException w:name="Grid Table 6 Colorful Accent 2" w:uiPriority="51"/>
+    <w:lsdException w:name="Grid Table 7 Colorful Accent 2" w:uiPriority="52"/>
+    <w:lsdException w:name="Grid Table 1 Light Accent 3" w:uiPriority="46"/>
+    <w:lsdException w:name="Grid Table 2 Accent 3" w:uiPriority="47"/>
+    <w:lsdException w:name="Grid Table 3 Accent 3" w:uiPriority="48"/>
+    <w:lsdException w:name="Grid Table 4 Accent 3" w:uiPriority="49"/>
+    <w:lsdException w:name="Grid Table 5 Dark Accent 3" w:uiPriority="50"/>
+    <w:lsdException w:name="Grid Table 6 Colorful Accent 3" w:uiPriority="51"/>
+    <w:lsdException w:name="Grid Table 7 Colorful Accent 3" w:uiPriority="52"/>
+    <w:lsdException w:name="Grid Table 1 Light Accent 4" w:uiPriority="46"/>
+    <w:lsdException w:name="Grid Table 2 Accent 4" w:uiPriority="47"/>
+    <w:lsdException w:name="Grid Table 3 Accent 4" w:uiPriority="48"/>
+    <w:lsdException w:name="Grid Table 4 Accent 4" w:uiPriority="49"/>
+    <w:lsdException w:name="Grid Table 5 Dark Accent 4" w:uiPriority="50"/>
+    <w:lsdException w:name="Grid Table 6 Colorful Accent 4" w:uiPriority="51"/>
+    <w:lsdException w:name="Grid Table 7 Colorful Accent 4" w:uiPriority="52"/>
+    <w:lsdException w:name="Grid Table 1 Light Accent 5" w:uiPriority="46"/>
+    <w:lsdException w:name="Grid Table 2 Accent 5" w:uiPriority="47"/>
+    <w:lsdException w:name="Grid Table 3 Accent 5" w:uiPriority="48"/>
+    <w:lsdException w:name="Grid Table 4 Accent 5" w:uiPriority="49"/>
+    <w:lsdException w:name="Grid Table 5 Dark Accent 5" w:uiPriority="50"/>
+    <w:lsdException w:name="Grid Table 6 Colorful Accent 5" w:uiPriority="51"/>
+    <w:lsdException w:name="Grid Table 7 Colorful Accent 5" w:uiPriority="52"/>
+    <w:lsdException w:name="Grid Table 1 Light Accent 6" w:uiPriority="46"/>
+    <w:lsdException w:name="Grid Table 2 Accent 6" w:uiPriority="47"/>
+    <w:lsdException w:name="Grid Table 3 Accent 6" w:uiPriority="48"/>
+    <w:lsdException w:name="Grid Table 4 Accent 6" w:uiPriority="49"/>
+    <w:lsdException w:name="Grid Table 5 Dark Accent 6" w:uiPriority="50"/>
+    <w:lsdException w:name="Grid Table 6 Colorful Accent 6" w:uiPriority="51"/>
+    <w:lsdException w:name="Grid Table 7 Colorful Accent 6" w:uiPriority="52"/>
+    <w:lsdException w:name="List Table 1 Light" w:uiPriority="46"/>
+    <w:lsdException w:name="List Table 2" w:uiPriority="47"/>
+    <w:lsdException w:name="List Table 3" w:uiPriority="48"/>
+    <w:lsdException w:name="List Table 4" w:uiPriority="49"/>
+    <w:lsdException w:name="List Table 5 Dark" w:uiPriority="50"/>
+    <w:lsdException w:name="List Table 6 Colorful" w:uiPriority="51"/>
+    <w:lsdException w:name="List Table 7 Colorful" w:uiPriority="52"/>
+    <w:lsdException w:name="List Table 1 Light Accent 1" w:uiPriority="46"/>
+    <w:lsdException w:name="List Table 2 Accent 1" w:uiPriority="47"/>
+    <w:lsdException w:name="List Table 3 Accent 1" w:uiPriority="48"/>
+    <w:lsdException w:name="List Table 4 Accent 1" w:uiPriority="49"/>
+    <w:lsdException w:name="List Table 5 Dark Accent 1" w:uiPriority="50"/>
+    <w:lsdException w:name="List Table 6 Colorful Accent 1" w:uiPriority="51"/>
+    <w:lsdException w:name="List Table 7 Colorful Accent 1" w:uiPriority="52"/>
+    <w:lsdException w:name="List Table 1 Light Accent 2" w:uiPriority="46"/>
+    <w:lsdException w:name="List Table 2 Accent 2" w:uiPriority="47"/>
+    <w:lsdException w:name="List Table 3 Accent 2" w:uiPriority="48"/>
+    <w:lsdException w:name="List Table 4 Accent 2" w:uiPriority="49"/>
+    <w:lsdException w:name="List Table 5 Dark Accent 2" w:uiPriority="50"/>
+    <w:lsdException w:name="List Table 6 Colorful Accent 2" w:uiPriority="51"/>
+    <w:lsdException w:name="List Table 7 Colorful Accent 2" w:uiPriority="52"/>
+    <w:lsdException w:name="List Table 1 Light Accent 3" w:uiPriority="46"/>
+    <w:lsdException w:name="List Table 2 Accent 3" w:uiPriority="47"/>
+    <w:lsdException w:name="List Table 3 Accent 3" w:uiPriority="48"/>
+    <w:lsdException w:name="List Table 4 Accent 3" w:uiPriority="49"/>
+    <w:lsdException w:name="List Table 5 Dark Accent 3" w:uiPriority="50"/>
+    <w:lsdException w:name="List Table 6 Colorful Accent 3" w:uiPriority="51"/>
+    <w:lsdException w:name="List Table 7 Colorful Accent 3" w:uiPriority="52"/>
+    <w:lsdException w:name="List Table 1 Light Accent 4" w:uiPriority="46"/>
+    <w:lsdException w:name="List Table 2 Accent 4" w:uiPriority="47"/>
+    <w:lsdException w:name="List Table 3 Accent 4" w:uiPriority="48"/>
+    <w:lsdException w:name="List Table 4 Accent 4" w:uiPriority="49"/>
+    <w:lsdException w:name="List Table 5 Dark Accent 4" w:uiPriority="50"/>
+    <w:lsdException w:name="List Table 6 Colorful Accent 4" w:uiPriority="51"/>
+    <w:lsdException w:name="List Table 7 Colorful Accent 4" w:uiPriority="52"/>
+    <w:lsdException w:name="List Table 1 Light Accent 5" w:uiPriority="46"/>
+    <w:lsdException w:name="List Table 2 Accent 5" w:uiPriority="47"/>
+    <w:lsdException w:name="List Table 3 Accent 5" w:uiPriority="48"/>
+    <w:lsdException w:name="List Table 4 Accent 5" w:uiPriority="49"/>
+    <w:lsdException w:name="List Table 5 Dark Accent 5" w:uiPriority="50"/>
+    <w:lsdException w:name="List Table 6 Colorful Accent 5" w:uiPriority="51"/>
+    <w:lsdException w:name="List Table 7 Colorful Accent 5" w:uiPriority="52"/>
+    <w:lsdException w:name="List Table 1 Light Accent 6" w:uiPriority="46"/>
+    <w:lsdException w:name="List Table 2 Accent 6" w:uiPriority="47"/>
+    <w:lsdException w:name="List Table 3 Accent 6" w:uiPriority="48"/>
+    <w:lsdException w:name="List Table 4 Accent 6" w:uiPriority="49"/>
+    <w:lsdException w:name="List Table 5 Dark Accent 6" w:uiPriority="50"/>
+    <w:lsdException w:name="List Table 6 Colorful Accent 6" w:uiPriority="51"/>
+    <w:lsdException w:name="List Table 7 Colorful Accent 6" w:uiPriority="52"/>
+    <w:lsdException w:name="Mention" w:semiHidden="1" w:unhideWhenUsed="1"/>
+    <w:lsdException w:name="Smart Hyperlink" w:semiHidden="1" w:unhideWhenUsed="1"/>
+    <w:lsdException w:name="Hashtag" w:semiHidden="1" w:unhideWhenUsed="1"/>
   </w:latentStyles>
   <w:style w:type="paragraph" w:default="1" w:styleId="Standard">
     <w:name w:val="Normal"/>
     <w:qFormat/>
+  </w:style>
+  <w:style w:type="paragraph" w:styleId="berschrift1">
+    <w:name w:val="heading 1"/>
+    <w:basedOn w:val="Standard"/>
+    <w:next w:val="Standard"/>
+    <w:link w:val="berschrift1Zchn"/>
+    <w:uiPriority w:val="9"/>
+    <w:qFormat/>
+    <w:rsid w:val="00A21892"/>
+    <w:pPr>
+      <w:keepNext/>
+      <w:keepLines/>
+      <w:spacing w:before="240" w:after="0"/>
+      <w:outlineLvl w:val="0"/>
+    </w:pPr>
+    <w:rPr>
+      <w:rFonts w:asciiTheme="majorHAnsi" w:eastAsiaTheme="majorEastAsia" w:hAnsiTheme="majorHAnsi" w:cstheme="majorBidi"/>
+      <w:color w:val="365F91" w:themeColor="accent1" w:themeShade="BF"/>
+      <w:sz w:val="32"/>
+      <w:szCs w:val="32"/>
+    </w:rPr>
+  </w:style>
+  <w:style w:type="paragraph" w:styleId="berschrift2">
+    <w:name w:val="heading 2"/>
+    <w:basedOn w:val="Standard"/>
+    <w:next w:val="Standard"/>
+    <w:link w:val="berschrift2Zchn"/>
+    <w:uiPriority w:val="9"/>
+    <w:unhideWhenUsed/>
+    <w:qFormat/>
+    <w:rsid w:val="00A21892"/>
+    <w:pPr>
+      <w:keepNext/>
+      <w:keepLines/>
+      <w:spacing w:before="40" w:after="0"/>
+      <w:outlineLvl w:val="1"/>
+    </w:pPr>
+    <w:rPr>
+      <w:rFonts w:asciiTheme="majorHAnsi" w:eastAsiaTheme="majorEastAsia" w:hAnsiTheme="majorHAnsi" w:cstheme="majorBidi"/>
+      <w:color w:val="365F91" w:themeColor="accent1" w:themeShade="BF"/>
+      <w:sz w:val="26"/>
+      <w:szCs w:val="26"/>
+    </w:rPr>
   </w:style>
   <w:style w:type="character" w:default="1" w:styleId="Absatz-Standardschriftart">
     <w:name w:val="Default Paragraph Font"/>
@@ -513,7 +988,6 @@
     <w:uiPriority w:val="99"/>
     <w:semiHidden/>
     <w:unhideWhenUsed/>
-    <w:qFormat/>
     <w:tblPr>
       <w:tblInd w:w="0" w:type="dxa"/>
       <w:tblCellMar>
@@ -540,6 +1014,32 @@
       <w:ind w:left="720"/>
       <w:contextualSpacing/>
     </w:pPr>
+  </w:style>
+  <w:style w:type="character" w:customStyle="1" w:styleId="berschrift1Zchn">
+    <w:name w:val="Überschrift 1 Zchn"/>
+    <w:basedOn w:val="Absatz-Standardschriftart"/>
+    <w:link w:val="berschrift1"/>
+    <w:uiPriority w:val="9"/>
+    <w:rsid w:val="00A21892"/>
+    <w:rPr>
+      <w:rFonts w:asciiTheme="majorHAnsi" w:eastAsiaTheme="majorEastAsia" w:hAnsiTheme="majorHAnsi" w:cstheme="majorBidi"/>
+      <w:color w:val="365F91" w:themeColor="accent1" w:themeShade="BF"/>
+      <w:sz w:val="32"/>
+      <w:szCs w:val="32"/>
+    </w:rPr>
+  </w:style>
+  <w:style w:type="character" w:customStyle="1" w:styleId="berschrift2Zchn">
+    <w:name w:val="Überschrift 2 Zchn"/>
+    <w:basedOn w:val="Absatz-Standardschriftart"/>
+    <w:link w:val="berschrift2"/>
+    <w:uiPriority w:val="9"/>
+    <w:rsid w:val="00A21892"/>
+    <w:rPr>
+      <w:rFonts w:asciiTheme="majorHAnsi" w:eastAsiaTheme="majorEastAsia" w:hAnsiTheme="majorHAnsi" w:cstheme="majorBidi"/>
+      <w:color w:val="365F91" w:themeColor="accent1" w:themeShade="BF"/>
+      <w:sz w:val="26"/>
+      <w:szCs w:val="26"/>
+    </w:rPr>
   </w:style>
 </w:styles>
 </file>

</xml_diff>